<commit_message>
Novas anotações Cap 22 - iframes
</commit_message>
<xml_diff>
--- a/anotacoes/HTML5 e CSS3 - Cap 22 - aula 08 - Dicas para iframes.docx
+++ b/anotacoes/HTML5 e CSS3 - Cap 22 - aula 08 - Dicas para iframes.docx
@@ -18,27 +18,7 @@
           <w:sz w:val="28"/>
           <w:szCs w:val="28"/>
         </w:rPr>
-        <w:t xml:space="preserve">Curso em </w:t>
-      </w:r>
-      <w:proofErr w:type="spellStart"/>
-      <w:r>
-        <w:rPr>
-          <w:b/>
-          <w:bCs/>
-          <w:sz w:val="28"/>
-          <w:szCs w:val="28"/>
-        </w:rPr>
-        <w:t>Video</w:t>
-      </w:r>
-      <w:proofErr w:type="spellEnd"/>
-      <w:r>
-        <w:rPr>
-          <w:b/>
-          <w:bCs/>
-          <w:sz w:val="28"/>
-          <w:szCs w:val="28"/>
-        </w:rPr>
-        <w:t xml:space="preserve"> – Youtube</w:t>
+        <w:t>Curso em Video – Youtube</w:t>
       </w:r>
     </w:p>
     <w:p>
@@ -122,7 +102,7 @@
           <w:sz w:val="28"/>
           <w:szCs w:val="28"/>
         </w:rPr>
-        <w:t>6</w:t>
+        <w:t>8</w:t>
       </w:r>
     </w:p>
     <w:p>
@@ -141,27 +121,7 @@
           <w:sz w:val="28"/>
           <w:szCs w:val="28"/>
         </w:rPr>
-        <w:t xml:space="preserve">Tornando </w:t>
-      </w:r>
-      <w:proofErr w:type="spellStart"/>
-      <w:r>
-        <w:rPr>
-          <w:b/>
-          <w:bCs/>
-          <w:sz w:val="28"/>
-          <w:szCs w:val="28"/>
-        </w:rPr>
-        <w:t>iframes</w:t>
-      </w:r>
-      <w:proofErr w:type="spellEnd"/>
-      <w:r>
-        <w:rPr>
-          <w:b/>
-          <w:bCs/>
-          <w:sz w:val="28"/>
-          <w:szCs w:val="28"/>
-        </w:rPr>
-        <w:t xml:space="preserve"> mais seguros</w:t>
+        <w:t>Dicas para iframes</w:t>
       </w:r>
     </w:p>
     <w:p>
@@ -178,25 +138,41 @@
           <w:sz w:val="28"/>
           <w:szCs w:val="28"/>
         </w:rPr>
-        <w:t xml:space="preserve">Existe um parâmetro que faz com que seja bloqueado a utilização de formulários para captação de dados. É útil para que em caos de softwares maliciosos e roubam dados não sejam usados em seu site através de um </w:t>
+        <w:t>O google maps é possível de coloca-lo dentro do seu site</w:t>
       </w:r>
-      <w:proofErr w:type="spellStart"/>
+    </w:p>
+    <w:p>
+      <w:pPr>
+        <w:rPr>
+          <w:color w:val="000000" w:themeColor="text1"/>
+          <w:sz w:val="28"/>
+          <w:szCs w:val="28"/>
+        </w:rPr>
+      </w:pPr>
       <w:r>
         <w:rPr>
           <w:color w:val="000000" w:themeColor="text1"/>
           <w:sz w:val="28"/>
           <w:szCs w:val="28"/>
         </w:rPr>
-        <w:t>iframe</w:t>
+        <w:t>Ele irá como um iframe, assim como, os vídeos do youtube</w:t>
       </w:r>
-      <w:proofErr w:type="spellEnd"/>
+    </w:p>
+    <w:p>
+      <w:pPr>
+        <w:rPr>
+          <w:color w:val="000000" w:themeColor="text1"/>
+          <w:sz w:val="28"/>
+          <w:szCs w:val="28"/>
+        </w:rPr>
+      </w:pPr>
       <w:r>
         <w:rPr>
           <w:color w:val="000000" w:themeColor="text1"/>
           <w:sz w:val="28"/>
           <w:szCs w:val="28"/>
         </w:rPr>
-        <w:t xml:space="preserve"> de outro site que foi atacado.</w:t>
+        <w:t>Para colocar seu código:</w:t>
       </w:r>
     </w:p>
     <w:p>
@@ -204,7 +180,7 @@
         <w:pStyle w:val="PargrafodaLista"/>
         <w:numPr>
           <w:ilvl w:val="0"/>
-          <w:numId w:val="39"/>
+          <w:numId w:val="40"/>
         </w:numPr>
         <w:rPr>
           <w:color w:val="000000" w:themeColor="text1"/>
@@ -212,45 +188,197 @@
           <w:szCs w:val="28"/>
         </w:rPr>
       </w:pPr>
-      <w:proofErr w:type="spellStart"/>
       <w:r>
         <w:rPr>
           <w:color w:val="000000" w:themeColor="text1"/>
           <w:sz w:val="28"/>
           <w:szCs w:val="28"/>
         </w:rPr>
-        <w:t>Sandbox</w:t>
+        <w:t>Entre no google maps</w:t>
       </w:r>
-      <w:proofErr w:type="spellEnd"/>
+    </w:p>
+    <w:p>
+      <w:pPr>
+        <w:pStyle w:val="PargrafodaLista"/>
+        <w:numPr>
+          <w:ilvl w:val="0"/>
+          <w:numId w:val="40"/>
+        </w:numPr>
+        <w:rPr>
+          <w:color w:val="000000" w:themeColor="text1"/>
+          <w:sz w:val="28"/>
+          <w:szCs w:val="28"/>
+        </w:rPr>
+      </w:pPr>
       <w:r>
         <w:rPr>
           <w:color w:val="000000" w:themeColor="text1"/>
           <w:sz w:val="28"/>
           <w:szCs w:val="28"/>
         </w:rPr>
-        <w:t>=’’</w:t>
+        <w:t>Pesquise por um lugar</w:t>
       </w:r>
-      <w:proofErr w:type="spellStart"/>
+    </w:p>
+    <w:p>
+      <w:pPr>
+        <w:pStyle w:val="PargrafodaLista"/>
+        <w:numPr>
+          <w:ilvl w:val="0"/>
+          <w:numId w:val="40"/>
+        </w:numPr>
+        <w:rPr>
+          <w:color w:val="000000" w:themeColor="text1"/>
+          <w:sz w:val="28"/>
+          <w:szCs w:val="28"/>
+        </w:rPr>
+      </w:pPr>
       <w:r>
         <w:rPr>
           <w:color w:val="000000" w:themeColor="text1"/>
           <w:sz w:val="28"/>
           <w:szCs w:val="28"/>
         </w:rPr>
-        <w:t>sandbox</w:t>
+        <w:t>Coloque para compartilhar</w:t>
       </w:r>
-      <w:proofErr w:type="spellEnd"/>
+    </w:p>
+    <w:p>
+      <w:pPr>
+        <w:pStyle w:val="PargrafodaLista"/>
+        <w:numPr>
+          <w:ilvl w:val="0"/>
+          <w:numId w:val="40"/>
+        </w:numPr>
+        <w:rPr>
+          <w:color w:val="000000" w:themeColor="text1"/>
+          <w:sz w:val="28"/>
+          <w:szCs w:val="28"/>
+        </w:rPr>
+      </w:pPr>
+      <w:r>
+        <w:rPr>
+          <w:noProof/>
+        </w:rPr>
+        <w:drawing>
+          <wp:inline distT="0" distB="0" distL="0" distR="0" wp14:anchorId="5E0B9515" wp14:editId="7D63416F">
+            <wp:extent cx="3876675" cy="5305425"/>
+            <wp:effectExtent l="0" t="0" r="9525" b="9525"/>
+            <wp:docPr id="1" name="Imagem 1"/>
+            <wp:cNvGraphicFramePr>
+              <a:graphicFrameLocks xmlns:a="http://schemas.openxmlformats.org/drawingml/2006/main" noChangeAspect="1"/>
+            </wp:cNvGraphicFramePr>
+            <a:graphic xmlns:a="http://schemas.openxmlformats.org/drawingml/2006/main">
+              <a:graphicData uri="http://schemas.openxmlformats.org/drawingml/2006/picture">
+                <pic:pic xmlns:pic="http://schemas.openxmlformats.org/drawingml/2006/picture">
+                  <pic:nvPicPr>
+                    <pic:cNvPr id="1" name=""/>
+                    <pic:cNvPicPr/>
+                  </pic:nvPicPr>
+                  <pic:blipFill>
+                    <a:blip r:embed="rId7"/>
+                    <a:stretch>
+                      <a:fillRect/>
+                    </a:stretch>
+                  </pic:blipFill>
+                  <pic:spPr>
+                    <a:xfrm>
+                      <a:off x="0" y="0"/>
+                      <a:ext cx="3876675" cy="5305425"/>
+                    </a:xfrm>
+                    <a:prstGeom prst="rect">
+                      <a:avLst/>
+                    </a:prstGeom>
+                  </pic:spPr>
+                </pic:pic>
+              </a:graphicData>
+            </a:graphic>
+          </wp:inline>
+        </w:drawing>
+      </w:r>
+    </w:p>
+    <w:p>
+      <w:pPr>
+        <w:pStyle w:val="PargrafodaLista"/>
+        <w:numPr>
+          <w:ilvl w:val="0"/>
+          <w:numId w:val="40"/>
+        </w:numPr>
+        <w:rPr>
+          <w:color w:val="000000" w:themeColor="text1"/>
+          <w:sz w:val="28"/>
+          <w:szCs w:val="28"/>
+        </w:rPr>
+      </w:pPr>
       <w:r>
         <w:rPr>
           <w:color w:val="000000" w:themeColor="text1"/>
           <w:sz w:val="28"/>
           <w:szCs w:val="28"/>
         </w:rPr>
-        <w:t>”</w:t>
+        <w:lastRenderedPageBreak/>
+        <w:t>Incorporar um mapa</w:t>
       </w:r>
     </w:p>
     <w:p>
       <w:pPr>
+        <w:pStyle w:val="PargrafodaLista"/>
+        <w:numPr>
+          <w:ilvl w:val="0"/>
+          <w:numId w:val="40"/>
+        </w:numPr>
+        <w:rPr>
+          <w:color w:val="000000" w:themeColor="text1"/>
+          <w:sz w:val="28"/>
+          <w:szCs w:val="28"/>
+        </w:rPr>
+      </w:pPr>
+      <w:r>
+        <w:rPr>
+          <w:noProof/>
+        </w:rPr>
+        <w:drawing>
+          <wp:inline distT="0" distB="0" distL="0" distR="0" wp14:anchorId="4452C91C" wp14:editId="36FA0D91">
+            <wp:extent cx="4124325" cy="4314825"/>
+            <wp:effectExtent l="0" t="0" r="9525" b="9525"/>
+            <wp:docPr id="2" name="Imagem 2"/>
+            <wp:cNvGraphicFramePr>
+              <a:graphicFrameLocks xmlns:a="http://schemas.openxmlformats.org/drawingml/2006/main" noChangeAspect="1"/>
+            </wp:cNvGraphicFramePr>
+            <a:graphic xmlns:a="http://schemas.openxmlformats.org/drawingml/2006/main">
+              <a:graphicData uri="http://schemas.openxmlformats.org/drawingml/2006/picture">
+                <pic:pic xmlns:pic="http://schemas.openxmlformats.org/drawingml/2006/picture">
+                  <pic:nvPicPr>
+                    <pic:cNvPr id="1" name=""/>
+                    <pic:cNvPicPr/>
+                  </pic:nvPicPr>
+                  <pic:blipFill>
+                    <a:blip r:embed="rId8"/>
+                    <a:stretch>
+                      <a:fillRect/>
+                    </a:stretch>
+                  </pic:blipFill>
+                  <pic:spPr>
+                    <a:xfrm>
+                      <a:off x="0" y="0"/>
+                      <a:ext cx="4124325" cy="4314825"/>
+                    </a:xfrm>
+                    <a:prstGeom prst="rect">
+                      <a:avLst/>
+                    </a:prstGeom>
+                  </pic:spPr>
+                </pic:pic>
+              </a:graphicData>
+            </a:graphic>
+          </wp:inline>
+        </w:drawing>
+      </w:r>
+    </w:p>
+    <w:p>
+      <w:pPr>
+        <w:pStyle w:val="PargrafodaLista"/>
+        <w:numPr>
+          <w:ilvl w:val="0"/>
+          <w:numId w:val="40"/>
+        </w:numPr>
         <w:rPr>
           <w:color w:val="000000" w:themeColor="text1"/>
           <w:sz w:val="28"/>
@@ -263,33 +391,151 @@
           <w:sz w:val="28"/>
           <w:szCs w:val="28"/>
         </w:rPr>
-        <w:t xml:space="preserve">Este </w:t>
+        <w:t>E clicar em copiar HTML</w:t>
       </w:r>
-      <w:proofErr w:type="spellStart"/>
+    </w:p>
+    <w:p>
+      <w:pPr>
+        <w:pStyle w:val="PargrafodaLista"/>
+        <w:numPr>
+          <w:ilvl w:val="0"/>
+          <w:numId w:val="40"/>
+        </w:numPr>
+        <w:rPr>
+          <w:color w:val="000000" w:themeColor="text1"/>
+          <w:sz w:val="28"/>
+          <w:szCs w:val="28"/>
+        </w:rPr>
+      </w:pPr>
+      <w:r>
+        <w:rPr>
+          <w:noProof/>
+        </w:rPr>
+        <w:drawing>
+          <wp:inline distT="0" distB="0" distL="0" distR="0" wp14:anchorId="08CDE00C" wp14:editId="1E173BAB">
+            <wp:extent cx="5400040" cy="1626870"/>
+            <wp:effectExtent l="0" t="0" r="0" b="0"/>
+            <wp:docPr id="3" name="Imagem 3"/>
+            <wp:cNvGraphicFramePr>
+              <a:graphicFrameLocks xmlns:a="http://schemas.openxmlformats.org/drawingml/2006/main" noChangeAspect="1"/>
+            </wp:cNvGraphicFramePr>
+            <a:graphic xmlns:a="http://schemas.openxmlformats.org/drawingml/2006/main">
+              <a:graphicData uri="http://schemas.openxmlformats.org/drawingml/2006/picture">
+                <pic:pic xmlns:pic="http://schemas.openxmlformats.org/drawingml/2006/picture">
+                  <pic:nvPicPr>
+                    <pic:cNvPr id="1" name=""/>
+                    <pic:cNvPicPr/>
+                  </pic:nvPicPr>
+                  <pic:blipFill>
+                    <a:blip r:embed="rId9"/>
+                    <a:stretch>
+                      <a:fillRect/>
+                    </a:stretch>
+                  </pic:blipFill>
+                  <pic:spPr>
+                    <a:xfrm>
+                      <a:off x="0" y="0"/>
+                      <a:ext cx="5400040" cy="1626870"/>
+                    </a:xfrm>
+                    <a:prstGeom prst="rect">
+                      <a:avLst/>
+                    </a:prstGeom>
+                  </pic:spPr>
+                </pic:pic>
+              </a:graphicData>
+            </a:graphic>
+          </wp:inline>
+        </w:drawing>
+      </w:r>
+    </w:p>
+    <w:p>
+      <w:pPr>
+        <w:pStyle w:val="PargrafodaLista"/>
+        <w:numPr>
+          <w:ilvl w:val="0"/>
+          <w:numId w:val="40"/>
+        </w:numPr>
+        <w:rPr>
+          <w:color w:val="000000" w:themeColor="text1"/>
+          <w:sz w:val="28"/>
+          <w:szCs w:val="28"/>
+        </w:rPr>
+      </w:pPr>
       <w:r>
         <w:rPr>
           <w:color w:val="000000" w:themeColor="text1"/>
           <w:sz w:val="28"/>
           <w:szCs w:val="28"/>
         </w:rPr>
-        <w:t>sandbox</w:t>
+        <w:t>É só colar no local desejado em seu site</w:t>
       </w:r>
-      <w:proofErr w:type="spellEnd"/>
+    </w:p>
+    <w:p>
+      <w:pPr>
+        <w:rPr>
+          <w:color w:val="000000" w:themeColor="text1"/>
+          <w:sz w:val="28"/>
+          <w:szCs w:val="28"/>
+        </w:rPr>
+      </w:pPr>
       <w:r>
         <w:rPr>
           <w:color w:val="000000" w:themeColor="text1"/>
           <w:sz w:val="28"/>
           <w:szCs w:val="28"/>
         </w:rPr>
-        <w:t xml:space="preserve"> também possui outros valores onde você consegue diminuir este bloqueio para algumas coisas sejam liberados:</w:t>
+        <w:t>Também é possível pegar mas do waze</w:t>
       </w:r>
     </w:p>
     <w:p>
       <w:pPr>
+        <w:rPr>
+          <w:color w:val="000000" w:themeColor="text1"/>
+          <w:sz w:val="28"/>
+          <w:szCs w:val="28"/>
+        </w:rPr>
+      </w:pPr>
+      <w:r>
+        <w:rPr>
+          <w:color w:val="000000" w:themeColor="text1"/>
+          <w:sz w:val="28"/>
+          <w:szCs w:val="28"/>
+        </w:rPr>
+        <w:t>É praticamente do mesmo formato</w:t>
+      </w:r>
+    </w:p>
+    <w:p>
+      <w:pPr>
+        <w:rPr>
+          <w:color w:val="000000" w:themeColor="text1"/>
+          <w:sz w:val="28"/>
+          <w:szCs w:val="28"/>
+        </w:rPr>
+      </w:pPr>
+    </w:p>
+    <w:p>
+      <w:pPr>
+        <w:rPr>
+          <w:color w:val="000000" w:themeColor="text1"/>
+          <w:sz w:val="28"/>
+          <w:szCs w:val="28"/>
+        </w:rPr>
+      </w:pPr>
+      <w:r>
+        <w:rPr>
+          <w:color w:val="000000" w:themeColor="text1"/>
+          <w:sz w:val="28"/>
+          <w:szCs w:val="28"/>
+        </w:rPr>
+        <w:t>Também é possível colocar apresentações de slides, planilhas, pdf que estejam hospedados no google docs.</w:t>
+      </w:r>
+    </w:p>
+    <w:p>
+      <w:pPr>
         <w:pStyle w:val="PargrafodaLista"/>
         <w:numPr>
           <w:ilvl w:val="0"/>
-          <w:numId w:val="39"/>
+          <w:numId w:val="40"/>
         </w:numPr>
         <w:rPr>
           <w:color w:val="000000" w:themeColor="text1"/>
@@ -297,23 +543,35 @@
           <w:szCs w:val="28"/>
         </w:rPr>
       </w:pPr>
-      <w:proofErr w:type="spellStart"/>
       <w:r>
         <w:rPr>
           <w:color w:val="000000" w:themeColor="text1"/>
           <w:sz w:val="28"/>
           <w:szCs w:val="28"/>
         </w:rPr>
-        <w:t>Allow-same-origin</w:t>
+        <w:t>Procure pela apresentação ou planilha ou arquivo</w:t>
       </w:r>
-      <w:proofErr w:type="spellEnd"/>
+    </w:p>
+    <w:p>
+      <w:pPr>
+        <w:pStyle w:val="PargrafodaLista"/>
+        <w:numPr>
+          <w:ilvl w:val="0"/>
+          <w:numId w:val="40"/>
+        </w:numPr>
+        <w:rPr>
+          <w:color w:val="000000" w:themeColor="text1"/>
+          <w:sz w:val="28"/>
+          <w:szCs w:val="28"/>
+        </w:rPr>
+      </w:pPr>
       <w:r>
         <w:rPr>
           <w:color w:val="000000" w:themeColor="text1"/>
           <w:sz w:val="28"/>
           <w:szCs w:val="28"/>
         </w:rPr>
-        <w:t xml:space="preserve"> (permite a catação de dados desde que seja do mesmo site.</w:t>
+        <w:t>Clique em arquivo</w:t>
       </w:r>
     </w:p>
     <w:p>
@@ -321,7 +579,7 @@
         <w:pStyle w:val="PargrafodaLista"/>
         <w:numPr>
           <w:ilvl w:val="0"/>
-          <w:numId w:val="39"/>
+          <w:numId w:val="40"/>
         </w:numPr>
         <w:rPr>
           <w:color w:val="000000" w:themeColor="text1"/>
@@ -329,23 +587,36 @@
           <w:szCs w:val="28"/>
         </w:rPr>
       </w:pPr>
-      <w:proofErr w:type="spellStart"/>
       <w:r>
         <w:rPr>
           <w:color w:val="000000" w:themeColor="text1"/>
           <w:sz w:val="28"/>
           <w:szCs w:val="28"/>
         </w:rPr>
-        <w:t>Allow-forms</w:t>
+        <w:lastRenderedPageBreak/>
+        <w:t>Publicar na web</w:t>
       </w:r>
-      <w:proofErr w:type="spellEnd"/>
+    </w:p>
+    <w:p>
+      <w:pPr>
+        <w:pStyle w:val="PargrafodaLista"/>
+        <w:numPr>
+          <w:ilvl w:val="0"/>
+          <w:numId w:val="40"/>
+        </w:numPr>
+        <w:rPr>
+          <w:color w:val="000000" w:themeColor="text1"/>
+          <w:sz w:val="28"/>
+          <w:szCs w:val="28"/>
+        </w:rPr>
+      </w:pPr>
       <w:r>
         <w:rPr>
           <w:color w:val="000000" w:themeColor="text1"/>
           <w:sz w:val="28"/>
           <w:szCs w:val="28"/>
         </w:rPr>
-        <w:t xml:space="preserve"> (permite a utilização de formulários)</w:t>
+        <w:t>Incorporar</w:t>
       </w:r>
     </w:p>
     <w:p>
@@ -353,7 +624,7 @@
         <w:pStyle w:val="PargrafodaLista"/>
         <w:numPr>
           <w:ilvl w:val="0"/>
-          <w:numId w:val="39"/>
+          <w:numId w:val="40"/>
         </w:numPr>
         <w:rPr>
           <w:color w:val="000000" w:themeColor="text1"/>
@@ -361,34 +632,58 @@
           <w:szCs w:val="28"/>
         </w:rPr>
       </w:pPr>
-      <w:proofErr w:type="spellStart"/>
       <w:r>
         <w:rPr>
           <w:color w:val="000000" w:themeColor="text1"/>
           <w:sz w:val="28"/>
           <w:szCs w:val="28"/>
         </w:rPr>
-        <w:t>Allow</w:t>
+        <w:t>Escolha o tamanho</w:t>
       </w:r>
-      <w:proofErr w:type="spellEnd"/>
+    </w:p>
+    <w:p>
+      <w:pPr>
+        <w:pStyle w:val="PargrafodaLista"/>
+        <w:numPr>
+          <w:ilvl w:val="0"/>
+          <w:numId w:val="40"/>
+        </w:numPr>
+        <w:rPr>
+          <w:color w:val="000000" w:themeColor="text1"/>
+          <w:sz w:val="28"/>
+          <w:szCs w:val="28"/>
+        </w:rPr>
+      </w:pPr>
       <w:r>
         <w:rPr>
           <w:color w:val="000000" w:themeColor="text1"/>
           <w:sz w:val="28"/>
           <w:szCs w:val="28"/>
         </w:rPr>
-        <w:t xml:space="preserve">-scripts (permiti a utilização do </w:t>
+        <w:t xml:space="preserve">E copie o código html fornecido </w:t>
       </w:r>
-      <w:proofErr w:type="spellStart"/>
+    </w:p>
+    <w:p>
+      <w:pPr>
+        <w:pStyle w:val="PargrafodaLista"/>
+        <w:numPr>
+          <w:ilvl w:val="0"/>
+          <w:numId w:val="40"/>
+        </w:numPr>
+        <w:rPr>
+          <w:color w:val="000000" w:themeColor="text1"/>
+          <w:sz w:val="28"/>
+          <w:szCs w:val="28"/>
+        </w:rPr>
+      </w:pPr>
       <w:r>
         <w:rPr>
           <w:color w:val="000000" w:themeColor="text1"/>
           <w:sz w:val="28"/>
           <w:szCs w:val="28"/>
         </w:rPr>
-        <w:t>javaScript</w:t>
+        <w:t>Cole no local desejado do seu site</w:t>
       </w:r>
-      <w:proofErr w:type="spellEnd"/>
     </w:p>
     <w:p>
       <w:pPr>
@@ -400,447 +695,47 @@
       </w:pPr>
       <w:r>
         <w:rPr>
-          <w:color w:val="000000" w:themeColor="text1"/>
-          <w:sz w:val="28"/>
-          <w:szCs w:val="28"/>
+          <w:noProof/>
         </w:rPr>
-        <w:t xml:space="preserve">Mas deve se ter cuidado nestas permissões , </w:t>
-      </w:r>
-      <w:r>
-        <w:rPr>
-          <w:color w:val="000000" w:themeColor="text1"/>
-          <w:sz w:val="28"/>
-          <w:szCs w:val="28"/>
-        </w:rPr>
-        <w:t xml:space="preserve">pois, quando mais permissões, mais desprotegido fica. </w:t>
+        <w:drawing>
+          <wp:inline distT="0" distB="0" distL="0" distR="0" wp14:anchorId="186F14E2" wp14:editId="7880E7EE">
+            <wp:extent cx="5343525" cy="3848100"/>
+            <wp:effectExtent l="0" t="0" r="9525" b="0"/>
+            <wp:docPr id="4" name="Imagem 4"/>
+            <wp:cNvGraphicFramePr>
+              <a:graphicFrameLocks xmlns:a="http://schemas.openxmlformats.org/drawingml/2006/main" noChangeAspect="1"/>
+            </wp:cNvGraphicFramePr>
+            <a:graphic xmlns:a="http://schemas.openxmlformats.org/drawingml/2006/main">
+              <a:graphicData uri="http://schemas.openxmlformats.org/drawingml/2006/picture">
+                <pic:pic xmlns:pic="http://schemas.openxmlformats.org/drawingml/2006/picture">
+                  <pic:nvPicPr>
+                    <pic:cNvPr id="1" name=""/>
+                    <pic:cNvPicPr/>
+                  </pic:nvPicPr>
+                  <pic:blipFill>
+                    <a:blip r:embed="rId10"/>
+                    <a:stretch>
+                      <a:fillRect/>
+                    </a:stretch>
+                  </pic:blipFill>
+                  <pic:spPr>
+                    <a:xfrm>
+                      <a:off x="0" y="0"/>
+                      <a:ext cx="5343525" cy="3848100"/>
+                    </a:xfrm>
+                    <a:prstGeom prst="rect">
+                      <a:avLst/>
+                    </a:prstGeom>
+                  </pic:spPr>
+                </pic:pic>
+              </a:graphicData>
+            </a:graphic>
+          </wp:inline>
+        </w:drawing>
       </w:r>
     </w:p>
-    <w:p>
-      <w:pPr>
-        <w:rPr>
-          <w:color w:val="000000" w:themeColor="text1"/>
-          <w:sz w:val="28"/>
-          <w:szCs w:val="28"/>
-        </w:rPr>
-      </w:pPr>
-      <w:r>
-        <w:rPr>
-          <w:color w:val="000000" w:themeColor="text1"/>
-          <w:sz w:val="28"/>
-          <w:szCs w:val="28"/>
-        </w:rPr>
-        <w:t>Outro parâmetro que pode ser usado é o:</w:t>
-      </w:r>
-    </w:p>
-    <w:p>
-      <w:pPr>
-        <w:pStyle w:val="PargrafodaLista"/>
-        <w:numPr>
-          <w:ilvl w:val="0"/>
-          <w:numId w:val="39"/>
-        </w:numPr>
-        <w:rPr>
-          <w:color w:val="000000" w:themeColor="text1"/>
-          <w:sz w:val="28"/>
-          <w:szCs w:val="28"/>
-        </w:rPr>
-      </w:pPr>
-      <w:proofErr w:type="spellStart"/>
-      <w:r>
-        <w:rPr>
-          <w:color w:val="000000" w:themeColor="text1"/>
-          <w:sz w:val="28"/>
-          <w:szCs w:val="28"/>
-        </w:rPr>
-        <w:t>Referrerpolicy</w:t>
-      </w:r>
-      <w:proofErr w:type="spellEnd"/>
-      <w:r>
-        <w:rPr>
-          <w:color w:val="000000" w:themeColor="text1"/>
-          <w:sz w:val="28"/>
-          <w:szCs w:val="28"/>
-        </w:rPr>
-        <w:t>=”no-</w:t>
-      </w:r>
-      <w:proofErr w:type="spellStart"/>
-      <w:r>
-        <w:rPr>
-          <w:color w:val="000000" w:themeColor="text1"/>
-          <w:sz w:val="28"/>
-          <w:szCs w:val="28"/>
-        </w:rPr>
-        <w:t>referrer</w:t>
-      </w:r>
-      <w:proofErr w:type="spellEnd"/>
-      <w:r>
-        <w:rPr>
-          <w:color w:val="000000" w:themeColor="text1"/>
-          <w:sz w:val="28"/>
-          <w:szCs w:val="28"/>
-        </w:rPr>
-        <w:t xml:space="preserve">” (não deixe o site arquivar dados de busca, tipo quando você olha um item e depois o site </w:t>
-      </w:r>
-      <w:proofErr w:type="spellStart"/>
-      <w:r>
-        <w:rPr>
-          <w:color w:val="000000" w:themeColor="text1"/>
-          <w:sz w:val="28"/>
-          <w:szCs w:val="28"/>
-        </w:rPr>
-        <w:t>ica</w:t>
-      </w:r>
-      <w:proofErr w:type="spellEnd"/>
-      <w:r>
-        <w:rPr>
-          <w:color w:val="000000" w:themeColor="text1"/>
-          <w:sz w:val="28"/>
-          <w:szCs w:val="28"/>
-        </w:rPr>
-        <w:t xml:space="preserve"> te mostrando sobre ele depois. </w:t>
-      </w:r>
-    </w:p>
-    <w:p>
-      <w:pPr>
-        <w:pStyle w:val="PargrafodaLista"/>
-        <w:numPr>
-          <w:ilvl w:val="0"/>
-          <w:numId w:val="39"/>
-        </w:numPr>
-        <w:shd w:val="clear" w:color="auto" w:fill="1E1E1E"/>
-        <w:spacing w:after="0" w:line="405" w:lineRule="atLeast"/>
-        <w:rPr>
-          <w:rFonts w:ascii="Consolas" w:eastAsia="Times New Roman" w:hAnsi="Consolas" w:cs="Times New Roman"/>
-          <w:color w:val="D4D4D4"/>
-          <w:sz w:val="30"/>
-          <w:szCs w:val="30"/>
-          <w:lang w:eastAsia="pt-BR"/>
-        </w:rPr>
-      </w:pPr>
-      <w:r>
-        <w:rPr>
-          <w:rFonts w:ascii="Consolas" w:eastAsia="Times New Roman" w:hAnsi="Consolas" w:cs="Times New Roman"/>
-          <w:color w:val="808080"/>
-          <w:sz w:val="30"/>
-          <w:szCs w:val="30"/>
-          <w:lang w:eastAsia="pt-BR"/>
-        </w:rPr>
-        <w:t>&lt;</w:t>
-      </w:r>
-      <w:proofErr w:type="spellStart"/>
-      <w:r>
-        <w:rPr>
-          <w:rFonts w:ascii="Consolas" w:eastAsia="Times New Roman" w:hAnsi="Consolas" w:cs="Times New Roman"/>
-          <w:color w:val="569CD6"/>
-          <w:sz w:val="30"/>
-          <w:szCs w:val="30"/>
-          <w:lang w:eastAsia="pt-BR"/>
-        </w:rPr>
-        <w:t>iframe</w:t>
-      </w:r>
-      <w:proofErr w:type="spellEnd"/>
-      <w:r>
-        <w:rPr>
-          <w:rFonts w:ascii="Consolas" w:eastAsia="Times New Roman" w:hAnsi="Consolas" w:cs="Times New Roman"/>
-          <w:color w:val="D4D4D4"/>
-          <w:sz w:val="30"/>
-          <w:szCs w:val="30"/>
-          <w:lang w:eastAsia="pt-BR"/>
-        </w:rPr>
-        <w:t xml:space="preserve"> </w:t>
-      </w:r>
-      <w:proofErr w:type="spellStart"/>
-      <w:r>
-        <w:rPr>
-          <w:rFonts w:ascii="Consolas" w:eastAsia="Times New Roman" w:hAnsi="Consolas" w:cs="Times New Roman"/>
-          <w:color w:val="9CDCFE"/>
-          <w:sz w:val="30"/>
-          <w:szCs w:val="30"/>
-          <w:lang w:eastAsia="pt-BR"/>
-        </w:rPr>
-        <w:t>src</w:t>
-      </w:r>
-      <w:proofErr w:type="spellEnd"/>
-      <w:r>
-        <w:rPr>
-          <w:rFonts w:ascii="Consolas" w:eastAsia="Times New Roman" w:hAnsi="Consolas" w:cs="Times New Roman"/>
-          <w:color w:val="D4D4D4"/>
-          <w:sz w:val="30"/>
-          <w:szCs w:val="30"/>
-          <w:lang w:eastAsia="pt-BR"/>
-        </w:rPr>
-        <w:t>=</w:t>
-      </w:r>
-      <w:r>
-        <w:rPr>
-          <w:rFonts w:ascii="Consolas" w:eastAsia="Times New Roman" w:hAnsi="Consolas" w:cs="Times New Roman"/>
-          <w:color w:val="CE9178"/>
-          <w:sz w:val="30"/>
-          <w:szCs w:val="30"/>
-          <w:lang w:eastAsia="pt-BR"/>
-        </w:rPr>
-        <w:t>"pg004.html"</w:t>
-      </w:r>
-      <w:r>
-        <w:rPr>
-          <w:rFonts w:ascii="Consolas" w:eastAsia="Times New Roman" w:hAnsi="Consolas" w:cs="Times New Roman"/>
-          <w:color w:val="D4D4D4"/>
-          <w:sz w:val="30"/>
-          <w:szCs w:val="30"/>
-          <w:lang w:eastAsia="pt-BR"/>
-        </w:rPr>
-        <w:t xml:space="preserve"> </w:t>
-      </w:r>
-      <w:proofErr w:type="spellStart"/>
-      <w:r>
-        <w:rPr>
-          <w:rFonts w:ascii="Consolas" w:eastAsia="Times New Roman" w:hAnsi="Consolas" w:cs="Times New Roman"/>
-          <w:color w:val="9CDCFE"/>
-          <w:sz w:val="30"/>
-          <w:szCs w:val="30"/>
-          <w:lang w:eastAsia="pt-BR"/>
-        </w:rPr>
-        <w:t>frameborder</w:t>
-      </w:r>
-      <w:proofErr w:type="spellEnd"/>
-      <w:r>
-        <w:rPr>
-          <w:rFonts w:ascii="Consolas" w:eastAsia="Times New Roman" w:hAnsi="Consolas" w:cs="Times New Roman"/>
-          <w:color w:val="D4D4D4"/>
-          <w:sz w:val="30"/>
-          <w:szCs w:val="30"/>
-          <w:lang w:eastAsia="pt-BR"/>
-        </w:rPr>
-        <w:t>=</w:t>
-      </w:r>
-      <w:r>
-        <w:rPr>
-          <w:rFonts w:ascii="Consolas" w:eastAsia="Times New Roman" w:hAnsi="Consolas" w:cs="Times New Roman"/>
-          <w:color w:val="CE9178"/>
-          <w:sz w:val="30"/>
-          <w:szCs w:val="30"/>
-          <w:lang w:eastAsia="pt-BR"/>
-        </w:rPr>
-        <w:t>"1"</w:t>
-      </w:r>
-      <w:r>
-        <w:rPr>
-          <w:rFonts w:ascii="Consolas" w:eastAsia="Times New Roman" w:hAnsi="Consolas" w:cs="Times New Roman"/>
-          <w:color w:val="D4D4D4"/>
-          <w:sz w:val="30"/>
-          <w:szCs w:val="30"/>
-          <w:lang w:eastAsia="pt-BR"/>
-        </w:rPr>
-        <w:t xml:space="preserve"> </w:t>
-      </w:r>
-      <w:proofErr w:type="spellStart"/>
-      <w:r>
-        <w:rPr>
-          <w:rFonts w:ascii="Consolas" w:eastAsia="Times New Roman" w:hAnsi="Consolas" w:cs="Times New Roman"/>
-          <w:color w:val="9CDCFE"/>
-          <w:sz w:val="30"/>
-          <w:szCs w:val="30"/>
-          <w:lang w:eastAsia="pt-BR"/>
-        </w:rPr>
-        <w:t>width</w:t>
-      </w:r>
-      <w:proofErr w:type="spellEnd"/>
-      <w:r>
-        <w:rPr>
-          <w:rFonts w:ascii="Consolas" w:eastAsia="Times New Roman" w:hAnsi="Consolas" w:cs="Times New Roman"/>
-          <w:color w:val="D4D4D4"/>
-          <w:sz w:val="30"/>
-          <w:szCs w:val="30"/>
-          <w:lang w:eastAsia="pt-BR"/>
-        </w:rPr>
-        <w:t>=</w:t>
-      </w:r>
-      <w:r>
-        <w:rPr>
-          <w:rFonts w:ascii="Consolas" w:eastAsia="Times New Roman" w:hAnsi="Consolas" w:cs="Times New Roman"/>
-          <w:color w:val="CE9178"/>
-          <w:sz w:val="30"/>
-          <w:szCs w:val="30"/>
-          <w:lang w:eastAsia="pt-BR"/>
-        </w:rPr>
-        <w:t>"350px"</w:t>
-      </w:r>
-      <w:r>
-        <w:rPr>
-          <w:rFonts w:ascii="Consolas" w:eastAsia="Times New Roman" w:hAnsi="Consolas" w:cs="Times New Roman"/>
-          <w:color w:val="D4D4D4"/>
-          <w:sz w:val="30"/>
-          <w:szCs w:val="30"/>
-          <w:lang w:eastAsia="pt-BR"/>
-        </w:rPr>
-        <w:t xml:space="preserve"> </w:t>
-      </w:r>
-      <w:proofErr w:type="spellStart"/>
-      <w:r>
-        <w:rPr>
-          <w:rFonts w:ascii="Consolas" w:eastAsia="Times New Roman" w:hAnsi="Consolas" w:cs="Times New Roman"/>
-          <w:color w:val="9CDCFE"/>
-          <w:sz w:val="30"/>
-          <w:szCs w:val="30"/>
-          <w:lang w:eastAsia="pt-BR"/>
-        </w:rPr>
-        <w:t>sandbox</w:t>
-      </w:r>
-      <w:proofErr w:type="spellEnd"/>
-      <w:r>
-        <w:rPr>
-          <w:rFonts w:ascii="Consolas" w:eastAsia="Times New Roman" w:hAnsi="Consolas" w:cs="Times New Roman"/>
-          <w:color w:val="D4D4D4"/>
-          <w:sz w:val="30"/>
-          <w:szCs w:val="30"/>
-          <w:lang w:eastAsia="pt-BR"/>
-        </w:rPr>
-        <w:t>=</w:t>
-      </w:r>
-      <w:r>
-        <w:rPr>
-          <w:rFonts w:ascii="Consolas" w:eastAsia="Times New Roman" w:hAnsi="Consolas" w:cs="Times New Roman"/>
-          <w:color w:val="CE9178"/>
-          <w:sz w:val="30"/>
-          <w:szCs w:val="30"/>
-          <w:lang w:eastAsia="pt-BR"/>
-        </w:rPr>
-        <w:t>"</w:t>
-      </w:r>
-      <w:proofErr w:type="spellStart"/>
-      <w:r>
-        <w:rPr>
-          <w:rFonts w:ascii="Consolas" w:eastAsia="Times New Roman" w:hAnsi="Consolas" w:cs="Times New Roman"/>
-          <w:color w:val="CE9178"/>
-          <w:sz w:val="30"/>
-          <w:szCs w:val="30"/>
-          <w:lang w:eastAsia="pt-BR"/>
-        </w:rPr>
-        <w:t>sandbox</w:t>
-      </w:r>
-      <w:proofErr w:type="spellEnd"/>
-      <w:r>
-        <w:rPr>
-          <w:rFonts w:ascii="Consolas" w:eastAsia="Times New Roman" w:hAnsi="Consolas" w:cs="Times New Roman"/>
-          <w:color w:val="CE9178"/>
-          <w:sz w:val="30"/>
-          <w:szCs w:val="30"/>
-          <w:lang w:eastAsia="pt-BR"/>
-        </w:rPr>
-        <w:t>"</w:t>
-      </w:r>
-      <w:r>
-        <w:rPr>
-          <w:rFonts w:ascii="Consolas" w:eastAsia="Times New Roman" w:hAnsi="Consolas" w:cs="Times New Roman"/>
-          <w:color w:val="D4D4D4"/>
-          <w:sz w:val="30"/>
-          <w:szCs w:val="30"/>
-          <w:lang w:eastAsia="pt-BR"/>
-        </w:rPr>
-        <w:t xml:space="preserve"> </w:t>
-      </w:r>
-      <w:proofErr w:type="spellStart"/>
-      <w:r>
-        <w:rPr>
-          <w:rFonts w:ascii="Consolas" w:eastAsia="Times New Roman" w:hAnsi="Consolas" w:cs="Times New Roman"/>
-          <w:color w:val="9CDCFE"/>
-          <w:sz w:val="30"/>
-          <w:szCs w:val="30"/>
-          <w:lang w:eastAsia="pt-BR"/>
-        </w:rPr>
-        <w:t>referrerpolicy</w:t>
-      </w:r>
-      <w:proofErr w:type="spellEnd"/>
-      <w:r>
-        <w:rPr>
-          <w:rFonts w:ascii="Consolas" w:eastAsia="Times New Roman" w:hAnsi="Consolas" w:cs="Times New Roman"/>
-          <w:color w:val="D4D4D4"/>
-          <w:sz w:val="30"/>
-          <w:szCs w:val="30"/>
-          <w:lang w:eastAsia="pt-BR"/>
-        </w:rPr>
-        <w:t>=</w:t>
-      </w:r>
-      <w:r>
-        <w:rPr>
-          <w:rFonts w:ascii="Consolas" w:eastAsia="Times New Roman" w:hAnsi="Consolas" w:cs="Times New Roman"/>
-          <w:color w:val="CE9178"/>
-          <w:sz w:val="30"/>
-          <w:szCs w:val="30"/>
-          <w:lang w:eastAsia="pt-BR"/>
-        </w:rPr>
-        <w:t>"no-</w:t>
-      </w:r>
-      <w:proofErr w:type="spellStart"/>
-      <w:r>
-        <w:rPr>
-          <w:rFonts w:ascii="Consolas" w:eastAsia="Times New Roman" w:hAnsi="Consolas" w:cs="Times New Roman"/>
-          <w:color w:val="CE9178"/>
-          <w:sz w:val="30"/>
-          <w:szCs w:val="30"/>
-          <w:lang w:eastAsia="pt-BR"/>
-        </w:rPr>
-        <w:t>referrer</w:t>
-      </w:r>
-      <w:proofErr w:type="spellEnd"/>
-      <w:r>
-        <w:rPr>
-          <w:rFonts w:ascii="Consolas" w:eastAsia="Times New Roman" w:hAnsi="Consolas" w:cs="Times New Roman"/>
-          <w:color w:val="CE9178"/>
-          <w:sz w:val="30"/>
-          <w:szCs w:val="30"/>
-          <w:lang w:eastAsia="pt-BR"/>
-        </w:rPr>
-        <w:t>"</w:t>
-      </w:r>
-      <w:r>
-        <w:rPr>
-          <w:rFonts w:ascii="Consolas" w:eastAsia="Times New Roman" w:hAnsi="Consolas" w:cs="Times New Roman"/>
-          <w:color w:val="808080"/>
-          <w:sz w:val="30"/>
-          <w:szCs w:val="30"/>
-          <w:lang w:eastAsia="pt-BR"/>
-        </w:rPr>
-        <w:t>&gt;</w:t>
-      </w:r>
-    </w:p>
-    <w:p>
-      <w:pPr>
-        <w:rPr>
-          <w:color w:val="000000" w:themeColor="text1"/>
-          <w:sz w:val="28"/>
-          <w:szCs w:val="28"/>
-        </w:rPr>
-      </w:pPr>
-    </w:p>
-    <w:p>
-      <w:pPr>
-        <w:rPr>
-          <w:color w:val="000000" w:themeColor="text1"/>
-          <w:sz w:val="28"/>
-          <w:szCs w:val="28"/>
-        </w:rPr>
-      </w:pPr>
-      <w:r>
-        <w:rPr>
-          <w:color w:val="000000" w:themeColor="text1"/>
-          <w:sz w:val="28"/>
-          <w:szCs w:val="28"/>
-        </w:rPr>
-        <w:t xml:space="preserve">O ideal é usar os 2 </w:t>
-      </w:r>
-    </w:p>
-    <w:p>
-      <w:pPr>
-        <w:rPr>
-          <w:color w:val="000000" w:themeColor="text1"/>
-          <w:sz w:val="28"/>
-          <w:szCs w:val="28"/>
-        </w:rPr>
-      </w:pPr>
-    </w:p>
     <w:sectPr>
-      <w:footerReference w:type="default" r:id="rId7"/>
+      <w:footerReference w:type="default" r:id="rId11"/>
       <w:pgSz w:w="11906" w:h="16838"/>
       <w:pgMar w:top="1417" w:right="1701" w:bottom="1417" w:left="1701" w:header="708" w:footer="708" w:gutter="0"/>
       <w:cols w:space="708"/>
@@ -4849,6 +4744,118 @@
     </w:lvl>
   </w:abstractNum>
   <w:abstractNum w:abstractNumId="35" w15:restartNumberingAfterBreak="0">
+    <w:nsid w:val="77845F96"/>
+    <w:multiLevelType w:val="hybridMultilevel"/>
+    <w:tmpl w:val="35E04D56"/>
+    <w:lvl w:ilvl="0" w:tplc="32D6BCD2">
+      <w:numFmt w:val="bullet"/>
+      <w:lvlText w:val=""/>
+      <w:lvlJc w:val="left"/>
+      <w:pPr>
+        <w:ind w:left="720" w:hanging="360"/>
+      </w:pPr>
+      <w:rPr>
+        <w:rFonts w:ascii="Symbol" w:eastAsiaTheme="minorHAnsi" w:hAnsi="Symbol" w:cstheme="minorBidi" w:hint="default"/>
+      </w:rPr>
+    </w:lvl>
+    <w:lvl w:ilvl="1" w:tplc="04160003" w:tentative="1">
+      <w:start w:val="1"/>
+      <w:numFmt w:val="bullet"/>
+      <w:lvlText w:val="o"/>
+      <w:lvlJc w:val="left"/>
+      <w:pPr>
+        <w:ind w:left="1440" w:hanging="360"/>
+      </w:pPr>
+      <w:rPr>
+        <w:rFonts w:ascii="Courier New" w:hAnsi="Courier New" w:cs="Courier New" w:hint="default"/>
+      </w:rPr>
+    </w:lvl>
+    <w:lvl w:ilvl="2" w:tplc="04160005" w:tentative="1">
+      <w:start w:val="1"/>
+      <w:numFmt w:val="bullet"/>
+      <w:lvlText w:val=""/>
+      <w:lvlJc w:val="left"/>
+      <w:pPr>
+        <w:ind w:left="2160" w:hanging="360"/>
+      </w:pPr>
+      <w:rPr>
+        <w:rFonts w:ascii="Wingdings" w:hAnsi="Wingdings" w:hint="default"/>
+      </w:rPr>
+    </w:lvl>
+    <w:lvl w:ilvl="3" w:tplc="04160001" w:tentative="1">
+      <w:start w:val="1"/>
+      <w:numFmt w:val="bullet"/>
+      <w:lvlText w:val=""/>
+      <w:lvlJc w:val="left"/>
+      <w:pPr>
+        <w:ind w:left="2880" w:hanging="360"/>
+      </w:pPr>
+      <w:rPr>
+        <w:rFonts w:ascii="Symbol" w:hAnsi="Symbol" w:hint="default"/>
+      </w:rPr>
+    </w:lvl>
+    <w:lvl w:ilvl="4" w:tplc="04160003" w:tentative="1">
+      <w:start w:val="1"/>
+      <w:numFmt w:val="bullet"/>
+      <w:lvlText w:val="o"/>
+      <w:lvlJc w:val="left"/>
+      <w:pPr>
+        <w:ind w:left="3600" w:hanging="360"/>
+      </w:pPr>
+      <w:rPr>
+        <w:rFonts w:ascii="Courier New" w:hAnsi="Courier New" w:cs="Courier New" w:hint="default"/>
+      </w:rPr>
+    </w:lvl>
+    <w:lvl w:ilvl="5" w:tplc="04160005" w:tentative="1">
+      <w:start w:val="1"/>
+      <w:numFmt w:val="bullet"/>
+      <w:lvlText w:val=""/>
+      <w:lvlJc w:val="left"/>
+      <w:pPr>
+        <w:ind w:left="4320" w:hanging="360"/>
+      </w:pPr>
+      <w:rPr>
+        <w:rFonts w:ascii="Wingdings" w:hAnsi="Wingdings" w:hint="default"/>
+      </w:rPr>
+    </w:lvl>
+    <w:lvl w:ilvl="6" w:tplc="04160001" w:tentative="1">
+      <w:start w:val="1"/>
+      <w:numFmt w:val="bullet"/>
+      <w:lvlText w:val=""/>
+      <w:lvlJc w:val="left"/>
+      <w:pPr>
+        <w:ind w:left="5040" w:hanging="360"/>
+      </w:pPr>
+      <w:rPr>
+        <w:rFonts w:ascii="Symbol" w:hAnsi="Symbol" w:hint="default"/>
+      </w:rPr>
+    </w:lvl>
+    <w:lvl w:ilvl="7" w:tplc="04160003" w:tentative="1">
+      <w:start w:val="1"/>
+      <w:numFmt w:val="bullet"/>
+      <w:lvlText w:val="o"/>
+      <w:lvlJc w:val="left"/>
+      <w:pPr>
+        <w:ind w:left="5760" w:hanging="360"/>
+      </w:pPr>
+      <w:rPr>
+        <w:rFonts w:ascii="Courier New" w:hAnsi="Courier New" w:cs="Courier New" w:hint="default"/>
+      </w:rPr>
+    </w:lvl>
+    <w:lvl w:ilvl="8" w:tplc="04160005" w:tentative="1">
+      <w:start w:val="1"/>
+      <w:numFmt w:val="bullet"/>
+      <w:lvlText w:val=""/>
+      <w:lvlJc w:val="left"/>
+      <w:pPr>
+        <w:ind w:left="6480" w:hanging="360"/>
+      </w:pPr>
+      <w:rPr>
+        <w:rFonts w:ascii="Wingdings" w:hAnsi="Wingdings" w:hint="default"/>
+      </w:rPr>
+    </w:lvl>
+  </w:abstractNum>
+  <w:abstractNum w:abstractNumId="36" w15:restartNumberingAfterBreak="0">
     <w:nsid w:val="79767A62"/>
     <w:multiLevelType w:val="hybridMultilevel"/>
     <w:tmpl w:val="6F546B44"/>
@@ -4962,7 +4969,7 @@
       </w:rPr>
     </w:lvl>
   </w:abstractNum>
-  <w:abstractNum w:abstractNumId="36" w15:restartNumberingAfterBreak="0">
+  <w:abstractNum w:abstractNumId="37" w15:restartNumberingAfterBreak="0">
     <w:nsid w:val="7B1A65CD"/>
     <w:multiLevelType w:val="hybridMultilevel"/>
     <w:tmpl w:val="AD201AE0"/>
@@ -5074,7 +5081,7 @@
       </w:rPr>
     </w:lvl>
   </w:abstractNum>
-  <w:abstractNum w:abstractNumId="37" w15:restartNumberingAfterBreak="0">
+  <w:abstractNum w:abstractNumId="38" w15:restartNumberingAfterBreak="0">
     <w:nsid w:val="7D6D1B72"/>
     <w:multiLevelType w:val="hybridMultilevel"/>
     <w:tmpl w:val="D57C86B0"/>
@@ -5186,7 +5193,7 @@
       </w:rPr>
     </w:lvl>
   </w:abstractNum>
-  <w:abstractNum w:abstractNumId="38" w15:restartNumberingAfterBreak="0">
+  <w:abstractNum w:abstractNumId="39" w15:restartNumberingAfterBreak="0">
     <w:nsid w:val="7FE079B4"/>
     <w:multiLevelType w:val="hybridMultilevel"/>
     <w:tmpl w:val="4F5869B0"/>
@@ -5299,7 +5306,7 @@
     </w:lvl>
   </w:abstractNum>
   <w:num w:numId="1" w16cid:durableId="2080710863">
-    <w:abstractNumId w:val="38"/>
+    <w:abstractNumId w:val="39"/>
   </w:num>
   <w:num w:numId="2" w16cid:durableId="434643337">
     <w:abstractNumId w:val="29"/>
@@ -5344,7 +5351,7 @@
     <w:abstractNumId w:val="16"/>
   </w:num>
   <w:num w:numId="16" w16cid:durableId="1707832243">
-    <w:abstractNumId w:val="37"/>
+    <w:abstractNumId w:val="38"/>
   </w:num>
   <w:num w:numId="17" w16cid:durableId="1597708188">
     <w:abstractNumId w:val="33"/>
@@ -5395,7 +5402,7 @@
     <w:abstractNumId w:val="20"/>
   </w:num>
   <w:num w:numId="33" w16cid:durableId="119305365">
-    <w:abstractNumId w:val="35"/>
+    <w:abstractNumId w:val="36"/>
   </w:num>
   <w:num w:numId="34" w16cid:durableId="696975925">
     <w:abstractNumId w:val="7"/>
@@ -5413,7 +5420,10 @@
     <w:abstractNumId w:val="34"/>
   </w:num>
   <w:num w:numId="39" w16cid:durableId="888804396">
-    <w:abstractNumId w:val="36"/>
+    <w:abstractNumId w:val="37"/>
+  </w:num>
+  <w:num w:numId="40" w16cid:durableId="186871058">
+    <w:abstractNumId w:val="35"/>
   </w:num>
 </w:numbering>
 </file>

</xml_diff>